<commit_message>
added doc with German text and first 2 sections translation review
</commit_message>
<xml_diff>
--- a/supplier-leaflet/de/OC_SupplierLeaflet_Ger-text.docx
+++ b/supplier-leaflet/de/OC_SupplierLeaflet_Ger-text.docx
@@ -6035,18 +6035,7 @@
             <w:sz w:val="20"/>
             <w:szCs w:val="20"/>
           </w:rPr>
-          <w:delText>Co</w:delText>
-        </w:r>
-        <w:bookmarkStart w:id="266" w:name="_GoBack"/>
-        <w:bookmarkEnd w:id="266"/>
-        <w:r>
-          <w:rPr>
-            <w:rFonts w:ascii="AvenirNextW1G" w:hAnsi="AvenirNextW1G"/>
-            <w:color w:val="161614"/>
-            <w:sz w:val="20"/>
-            <w:szCs w:val="20"/>
-          </w:rPr>
-          <w:delText xml:space="preserve">mpiler </w:delText>
+          <w:delText xml:space="preserve">Compiler </w:delText>
         </w:r>
       </w:del>
       <w:r>
@@ -6058,7 +6047,7 @@
         </w:rPr>
         <w:t>GNU Compiler</w:t>
       </w:r>
-      <w:ins w:id="267" w:author="Jan Thielscher" w:date="2020-02-12T23:49:00Z">
+      <w:ins w:id="266" w:author="Jan Thielscher" w:date="2020-02-12T23:49:00Z">
         <w:r>
           <w:rPr>
             <w:rFonts w:ascii="AvenirNextW1G" w:hAnsi="AvenirNextW1G"/>
@@ -6069,7 +6058,7 @@
           <w:t xml:space="preserve">-Sammlung </w:t>
         </w:r>
       </w:ins>
-      <w:del w:id="268" w:author="Jan Thielscher" w:date="2020-02-12T23:49:00Z">
+      <w:del w:id="267" w:author="Jan Thielscher" w:date="2020-02-12T23:49:00Z">
         <w:r>
           <w:rPr>
             <w:rFonts w:ascii="AvenirNextW1G" w:hAnsi="AvenirNextW1G"/>
@@ -6164,7 +6153,27 @@
           <w:sz w:val="20"/>
           <w:szCs w:val="20"/>
         </w:rPr>
-        <w:t xml:space="preserve"> Benutzern bestimmte Rechte an der Software, unter der Bedingung, dass die Software-Lizenzbedingungen durch den Benutzer eingehalten werden. In einigen </w:t>
+        <w:t xml:space="preserve"> Benutzern bestimmte Rechte an der Software, unter der Bedingung, dass die </w:t>
+      </w:r>
+      <w:del w:id="268" w:author="Jan Thielscher" w:date="2020-02-13T00:09:00Z">
+        <w:r>
+          <w:rPr>
+            <w:rFonts w:ascii="AvenirNextW1G" w:hAnsi="AvenirNextW1G"/>
+            <w:color w:val="161614"/>
+            <w:sz w:val="20"/>
+            <w:szCs w:val="20"/>
+          </w:rPr>
+          <w:delText>Software-</w:delText>
+        </w:r>
+      </w:del>
+      <w:r>
+        <w:rPr>
+          <w:rFonts w:ascii="AvenirNextW1G" w:hAnsi="AvenirNextW1G"/>
+          <w:color w:val="161614"/>
+          <w:sz w:val="20"/>
+          <w:szCs w:val="20"/>
+        </w:rPr>
+        <w:t xml:space="preserve">Lizenzbedingungen durch den Benutzer eingehalten werden. In einigen </w:t>
       </w:r>
       <w:proofErr w:type="spellStart"/>
       <w:r>
@@ -6184,7 +6193,38 @@
           <w:sz w:val="20"/>
           <w:szCs w:val="20"/>
         </w:rPr>
-        <w:t xml:space="preserve"> kann ein Inhaber eines Urheberrechts Benutzern eine Patentlizenz erteilen. </w:t>
+        <w:t xml:space="preserve"> kann ein Inhaber eines Urheberrechts Benutzern eine Patentlizenz </w:t>
+      </w:r>
+      <w:del w:id="269" w:author="Jan Thielscher" w:date="2020-02-13T00:10:00Z">
+        <w:r>
+          <w:rPr>
+            <w:rFonts w:ascii="AvenirNextW1G" w:hAnsi="AvenirNextW1G"/>
+            <w:color w:val="161614"/>
+            <w:sz w:val="20"/>
+            <w:szCs w:val="20"/>
+          </w:rPr>
+          <w:delText>erteilen</w:delText>
+        </w:r>
+      </w:del>
+      <w:ins w:id="270" w:author="Jan Thielscher" w:date="2020-02-13T00:10:00Z">
+        <w:r>
+          <w:rPr>
+            <w:rFonts w:ascii="AvenirNextW1G" w:hAnsi="AvenirNextW1G"/>
+            <w:color w:val="161614"/>
+            <w:sz w:val="20"/>
+            <w:szCs w:val="20"/>
+          </w:rPr>
+          <w:t>gewähren</w:t>
+        </w:r>
+      </w:ins>
+      <w:r>
+        <w:rPr>
+          <w:rFonts w:ascii="AvenirNextW1G" w:hAnsi="AvenirNextW1G"/>
+          <w:color w:val="161614"/>
+          <w:sz w:val="20"/>
+          <w:szCs w:val="20"/>
+        </w:rPr>
+        <w:t xml:space="preserve">. </w:t>
       </w:r>
       <w:proofErr w:type="spellStart"/>
       <w:r>
@@ -6204,7 +6244,109 @@
           <w:sz w:val="20"/>
           <w:szCs w:val="20"/>
         </w:rPr>
-        <w:t xml:space="preserve"> Benutzer von Open Source-Software ist es wichtig, die Lizenz jeder von ihnen verwendeter OSS zu verstehen. </w:t>
+        <w:t xml:space="preserve"> Benutzer von Open Source-Software ist es wichtig, </w:t>
+      </w:r>
+      <w:ins w:id="271" w:author="Jan Thielscher" w:date="2020-02-13T00:11:00Z">
+        <w:r>
+          <w:rPr>
+            <w:rFonts w:ascii="AvenirNextW1G" w:hAnsi="AvenirNextW1G"/>
+            <w:color w:val="161614"/>
+            <w:sz w:val="20"/>
+            <w:szCs w:val="20"/>
+          </w:rPr>
+          <w:t xml:space="preserve">dass sie </w:t>
+        </w:r>
+      </w:ins>
+      <w:r>
+        <w:rPr>
+          <w:rFonts w:ascii="AvenirNextW1G" w:hAnsi="AvenirNextW1G"/>
+          <w:color w:val="161614"/>
+          <w:sz w:val="20"/>
+          <w:szCs w:val="20"/>
+        </w:rPr>
+        <w:t xml:space="preserve">die Lizenz </w:t>
+      </w:r>
+      <w:del w:id="272" w:author="Jan Thielscher" w:date="2020-02-13T00:11:00Z">
+        <w:r>
+          <w:rPr>
+            <w:rFonts w:ascii="AvenirNextW1G" w:hAnsi="AvenirNextW1G"/>
+            <w:color w:val="161614"/>
+            <w:sz w:val="20"/>
+            <w:szCs w:val="20"/>
+          </w:rPr>
+          <w:delText xml:space="preserve">jeder </w:delText>
+        </w:r>
+      </w:del>
+      <w:ins w:id="273" w:author="Jan Thielscher" w:date="2020-02-13T00:11:00Z">
+        <w:r>
+          <w:rPr>
+            <w:rFonts w:ascii="AvenirNextW1G" w:hAnsi="AvenirNextW1G"/>
+            <w:color w:val="161614"/>
+            <w:sz w:val="20"/>
+            <w:szCs w:val="20"/>
+          </w:rPr>
+          <w:t xml:space="preserve">für jedes Stück </w:t>
+        </w:r>
+      </w:ins>
+      <w:del w:id="274" w:author="Jan Thielscher" w:date="2020-02-13T00:11:00Z">
+        <w:r>
+          <w:rPr>
+            <w:rFonts w:ascii="AvenirNextW1G" w:hAnsi="AvenirNextW1G"/>
+            <w:color w:val="161614"/>
+            <w:sz w:val="20"/>
+            <w:szCs w:val="20"/>
+          </w:rPr>
+          <w:delText xml:space="preserve">von ihnen verwendeter </w:delText>
+        </w:r>
+      </w:del>
+      <w:r>
+        <w:rPr>
+          <w:rFonts w:ascii="AvenirNextW1G" w:hAnsi="AvenirNextW1G"/>
+          <w:color w:val="161614"/>
+          <w:sz w:val="20"/>
+          <w:szCs w:val="20"/>
+        </w:rPr>
+        <w:t>OSS</w:t>
+      </w:r>
+      <w:ins w:id="275" w:author="Jan Thielscher" w:date="2020-02-13T00:11:00Z">
+        <w:r>
+          <w:rPr>
+            <w:rFonts w:ascii="AvenirNextW1G" w:hAnsi="AvenirNextW1G"/>
+            <w:color w:val="161614"/>
+            <w:sz w:val="20"/>
+            <w:szCs w:val="20"/>
+          </w:rPr>
+          <w:t xml:space="preserve">, </w:t>
+        </w:r>
+        <w:proofErr w:type="gramStart"/>
+        <w:r>
+          <w:rPr>
+            <w:rFonts w:ascii="AvenirNextW1G" w:hAnsi="AvenirNextW1G"/>
+            <w:color w:val="161614"/>
+            <w:sz w:val="20"/>
+            <w:szCs w:val="20"/>
+          </w:rPr>
+          <w:t>das</w:t>
+        </w:r>
+        <w:proofErr w:type="gramEnd"/>
+        <w:r>
+          <w:rPr>
+            <w:rFonts w:ascii="AvenirNextW1G" w:hAnsi="AvenirNextW1G"/>
+            <w:color w:val="161614"/>
+            <w:sz w:val="20"/>
+            <w:szCs w:val="20"/>
+          </w:rPr>
+          <w:t xml:space="preserve"> sie nutzen,</w:t>
+        </w:r>
+      </w:ins>
+      <w:r>
+        <w:rPr>
+          <w:rFonts w:ascii="AvenirNextW1G" w:hAnsi="AvenirNextW1G"/>
+          <w:color w:val="161614"/>
+          <w:sz w:val="20"/>
+          <w:szCs w:val="20"/>
+        </w:rPr>
+        <w:t xml:space="preserve"> zu verstehen. </w:t>
       </w:r>
     </w:p>
     <w:p>
@@ -6218,7 +6360,78 @@
           <w:sz w:val="20"/>
           <w:szCs w:val="20"/>
         </w:rPr>
-        <w:t xml:space="preserve">Fast alle OSS-Lizenzen lehnen jegliche Haftung des OSS-Entwicklers ab. In fast allen </w:t>
+        <w:t xml:space="preserve">Fast alle OSS-Lizenzen </w:t>
+      </w:r>
+      <w:del w:id="276" w:author="Jan Thielscher" w:date="2020-02-13T00:12:00Z">
+        <w:r>
+          <w:rPr>
+            <w:rFonts w:ascii="AvenirNextW1G" w:hAnsi="AvenirNextW1G"/>
+            <w:color w:val="161614"/>
+            <w:sz w:val="20"/>
+            <w:szCs w:val="20"/>
+          </w:rPr>
+          <w:delText xml:space="preserve">lehnen </w:delText>
+        </w:r>
+      </w:del>
+      <w:ins w:id="277" w:author="Jan Thielscher" w:date="2020-02-13T00:12:00Z">
+        <w:r>
+          <w:rPr>
+            <w:rFonts w:ascii="AvenirNextW1G" w:hAnsi="AvenirNextW1G"/>
+            <w:color w:val="161614"/>
+            <w:sz w:val="20"/>
+            <w:szCs w:val="20"/>
+          </w:rPr>
+          <w:t>schließen</w:t>
+        </w:r>
+        <w:r>
+          <w:rPr>
+            <w:rFonts w:ascii="AvenirNextW1G" w:hAnsi="AvenirNextW1G"/>
+            <w:color w:val="161614"/>
+            <w:sz w:val="20"/>
+            <w:szCs w:val="20"/>
+          </w:rPr>
+          <w:t xml:space="preserve"> </w:t>
+        </w:r>
+      </w:ins>
+      <w:r>
+        <w:rPr>
+          <w:rFonts w:ascii="AvenirNextW1G" w:hAnsi="AvenirNextW1G"/>
+          <w:color w:val="161614"/>
+          <w:sz w:val="20"/>
+          <w:szCs w:val="20"/>
+        </w:rPr>
+        <w:t xml:space="preserve">jegliche Haftung des OSS-Entwicklers </w:t>
+      </w:r>
+      <w:del w:id="278" w:author="Jan Thielscher" w:date="2020-02-13T00:12:00Z">
+        <w:r>
+          <w:rPr>
+            <w:rFonts w:ascii="AvenirNextW1G" w:hAnsi="AvenirNextW1G"/>
+            <w:color w:val="161614"/>
+            <w:sz w:val="20"/>
+            <w:szCs w:val="20"/>
+          </w:rPr>
+          <w:delText>ab</w:delText>
+        </w:r>
+      </w:del>
+      <w:ins w:id="279" w:author="Jan Thielscher" w:date="2020-02-13T00:12:00Z">
+        <w:r>
+          <w:rPr>
+            <w:rFonts w:ascii="AvenirNextW1G" w:hAnsi="AvenirNextW1G"/>
+            <w:color w:val="161614"/>
+            <w:sz w:val="20"/>
+            <w:szCs w:val="20"/>
+          </w:rPr>
+          <w:t>aus</w:t>
+        </w:r>
+      </w:ins>
+      <w:r>
+        <w:rPr>
+          <w:rFonts w:ascii="AvenirNextW1G" w:hAnsi="AvenirNextW1G"/>
+          <w:color w:val="161614"/>
+          <w:sz w:val="20"/>
+          <w:szCs w:val="20"/>
+        </w:rPr>
+        <w:t xml:space="preserve">. In fast allen </w:t>
       </w:r>
       <w:proofErr w:type="spellStart"/>
       <w:r>
@@ -6278,48 +6491,172 @@
           <w:sz w:val="20"/>
           <w:szCs w:val="20"/>
         </w:rPr>
-        <w:t xml:space="preserve"> die Verwendung ihrer OSS. Benutzer, Produktintegratoren und Anbieter </w:t>
-      </w:r>
-      <w:proofErr w:type="spellStart"/>
-      <w:r>
-        <w:rPr>
-          <w:rFonts w:ascii="AvenirNextW1G" w:hAnsi="AvenirNextW1G"/>
-          <w:color w:val="161614"/>
-          <w:sz w:val="20"/>
-          <w:szCs w:val="20"/>
-        </w:rPr>
-        <w:t>müssen</w:t>
-      </w:r>
-      <w:proofErr w:type="spellEnd"/>
-      <w:r>
-        <w:rPr>
-          <w:rFonts w:ascii="AvenirNextW1G" w:hAnsi="AvenirNextW1G"/>
-          <w:color w:val="161614"/>
-          <w:sz w:val="20"/>
-          <w:szCs w:val="20"/>
-        </w:rPr>
-        <w:t xml:space="preserve"> diese Verantwortung jedoch </w:t>
-      </w:r>
-      <w:proofErr w:type="spellStart"/>
-      <w:r>
-        <w:rPr>
-          <w:rFonts w:ascii="AvenirNextW1G" w:hAnsi="AvenirNextW1G"/>
-          <w:color w:val="161614"/>
-          <w:sz w:val="20"/>
-          <w:szCs w:val="20"/>
-        </w:rPr>
-        <w:t>für</w:t>
-      </w:r>
-      <w:proofErr w:type="spellEnd"/>
-      <w:r>
-        <w:rPr>
-          <w:rFonts w:ascii="AvenirNextW1G" w:hAnsi="AvenirNextW1G"/>
-          <w:color w:val="161614"/>
-          <w:sz w:val="20"/>
-          <w:szCs w:val="20"/>
-        </w:rPr>
-        <w:t xml:space="preserve"> Ihre Software ggf. </w:t>
-      </w:r>
+        <w:t xml:space="preserve"> die Verwendung ihrer OSS</w:t>
+      </w:r>
+      <w:del w:id="280" w:author="Jan Thielscher" w:date="2020-02-13T00:13:00Z">
+        <w:r>
+          <w:rPr>
+            <w:rFonts w:ascii="AvenirNextW1G" w:hAnsi="AvenirNextW1G"/>
+            <w:color w:val="161614"/>
+            <w:sz w:val="20"/>
+            <w:szCs w:val="20"/>
+          </w:rPr>
+          <w:delText xml:space="preserve">. </w:delText>
+        </w:r>
+      </w:del>
+      <w:ins w:id="281" w:author="Jan Thielscher" w:date="2020-02-13T00:13:00Z">
+        <w:r>
+          <w:rPr>
+            <w:rFonts w:ascii="AvenirNextW1G" w:hAnsi="AvenirNextW1G"/>
+            <w:color w:val="161614"/>
+            <w:sz w:val="20"/>
+            <w:szCs w:val="20"/>
+          </w:rPr>
+          <w:t>,</w:t>
+        </w:r>
+        <w:r>
+          <w:rPr>
+            <w:rFonts w:ascii="AvenirNextW1G" w:hAnsi="AvenirNextW1G"/>
+            <w:color w:val="161614"/>
+            <w:sz w:val="20"/>
+            <w:szCs w:val="20"/>
+          </w:rPr>
+          <w:t xml:space="preserve"> </w:t>
+        </w:r>
+        <w:r>
+          <w:rPr>
+            <w:rFonts w:ascii="AvenirNextW1G" w:hAnsi="AvenirNextW1G"/>
+            <w:color w:val="161614"/>
+            <w:sz w:val="20"/>
+            <w:szCs w:val="20"/>
+          </w:rPr>
+          <w:t xml:space="preserve">sondern verlangen </w:t>
+        </w:r>
+        <w:proofErr w:type="spellStart"/>
+        <w:r>
+          <w:rPr>
+            <w:rFonts w:ascii="AvenirNextW1G" w:hAnsi="AvenirNextW1G"/>
+            <w:color w:val="161614"/>
+            <w:sz w:val="20"/>
+            <w:szCs w:val="20"/>
+          </w:rPr>
+          <w:t>ven</w:t>
+        </w:r>
+        <w:proofErr w:type="spellEnd"/>
+        <w:r>
+          <w:rPr>
+            <w:rFonts w:ascii="AvenirNextW1G" w:hAnsi="AvenirNextW1G"/>
+            <w:color w:val="161614"/>
+            <w:sz w:val="20"/>
+            <w:szCs w:val="20"/>
+          </w:rPr>
+          <w:t xml:space="preserve"> den </w:t>
+        </w:r>
+      </w:ins>
+      <w:r>
+        <w:rPr>
+          <w:rFonts w:ascii="AvenirNextW1G" w:hAnsi="AvenirNextW1G"/>
+          <w:color w:val="161614"/>
+          <w:sz w:val="20"/>
+          <w:szCs w:val="20"/>
+        </w:rPr>
+        <w:t>Benutzer</w:t>
+      </w:r>
+      <w:ins w:id="282" w:author="Jan Thielscher" w:date="2020-02-13T00:13:00Z">
+        <w:r>
+          <w:rPr>
+            <w:rFonts w:ascii="AvenirNextW1G" w:hAnsi="AvenirNextW1G"/>
+            <w:color w:val="161614"/>
+            <w:sz w:val="20"/>
+            <w:szCs w:val="20"/>
+          </w:rPr>
+          <w:t>n</w:t>
+        </w:r>
+      </w:ins>
+      <w:r>
+        <w:rPr>
+          <w:rFonts w:ascii="AvenirNextW1G" w:hAnsi="AvenirNextW1G"/>
+          <w:color w:val="161614"/>
+          <w:sz w:val="20"/>
+          <w:szCs w:val="20"/>
+        </w:rPr>
+        <w:t>, Produktintegratoren und Anbieter</w:t>
+      </w:r>
+      <w:ins w:id="283" w:author="Jan Thielscher" w:date="2020-02-13T00:12:00Z">
+        <w:r>
+          <w:rPr>
+            <w:rFonts w:ascii="AvenirNextW1G" w:hAnsi="AvenirNextW1G"/>
+            <w:color w:val="161614"/>
+            <w:sz w:val="20"/>
+            <w:szCs w:val="20"/>
+          </w:rPr>
+          <w:t>n</w:t>
+        </w:r>
+      </w:ins>
+      <w:ins w:id="284" w:author="Jan Thielscher" w:date="2020-02-13T00:13:00Z">
+        <w:r>
+          <w:rPr>
+            <w:rFonts w:ascii="AvenirNextW1G" w:hAnsi="AvenirNextW1G"/>
+            <w:color w:val="161614"/>
+            <w:sz w:val="20"/>
+            <w:szCs w:val="20"/>
+          </w:rPr>
+          <w:t xml:space="preserve">, </w:t>
+        </w:r>
+      </w:ins>
+      <w:del w:id="285" w:author="Jan Thielscher" w:date="2020-02-13T00:13:00Z">
+        <w:r>
+          <w:rPr>
+            <w:rFonts w:ascii="AvenirNextW1G" w:hAnsi="AvenirNextW1G"/>
+            <w:color w:val="161614"/>
+            <w:sz w:val="20"/>
+            <w:szCs w:val="20"/>
+          </w:rPr>
+          <w:delText xml:space="preserve"> müssen </w:delText>
+        </w:r>
+      </w:del>
+      <w:r>
+        <w:rPr>
+          <w:rFonts w:ascii="AvenirNextW1G" w:hAnsi="AvenirNextW1G"/>
+          <w:color w:val="161614"/>
+          <w:sz w:val="20"/>
+          <w:szCs w:val="20"/>
+        </w:rPr>
+        <w:t xml:space="preserve">diese Verantwortung </w:t>
+      </w:r>
+      <w:del w:id="286" w:author="Jan Thielscher" w:date="2020-02-13T00:13:00Z">
+        <w:r>
+          <w:rPr>
+            <w:rFonts w:ascii="AvenirNextW1G" w:hAnsi="AvenirNextW1G"/>
+            <w:color w:val="161614"/>
+            <w:sz w:val="20"/>
+            <w:szCs w:val="20"/>
+          </w:rPr>
+          <w:delText>jedoch für Ihre Software ggf</w:delText>
+        </w:r>
+      </w:del>
+      <w:ins w:id="287" w:author="Jan Thielscher" w:date="2020-02-13T00:13:00Z">
+        <w:r>
+          <w:rPr>
+            <w:rFonts w:ascii="AvenirNextW1G" w:hAnsi="AvenirNextW1G"/>
+            <w:color w:val="161614"/>
+            <w:sz w:val="20"/>
+            <w:szCs w:val="20"/>
+          </w:rPr>
+          <w:t xml:space="preserve">selbst zu </w:t>
+        </w:r>
+      </w:ins>
+      <w:del w:id="288" w:author="Jan Thielscher" w:date="2020-02-13T00:13:00Z">
+        <w:r>
+          <w:rPr>
+            <w:rFonts w:ascii="AvenirNextW1G" w:hAnsi="AvenirNextW1G"/>
+            <w:color w:val="161614"/>
+            <w:sz w:val="20"/>
+            <w:szCs w:val="20"/>
+          </w:rPr>
+          <w:delText xml:space="preserve">. </w:delText>
+        </w:r>
+      </w:del>
       <w:proofErr w:type="spellStart"/>
       <w:r>
         <w:rPr>
@@ -6433,14 +6770,45 @@
       <w:pPr>
         <w:pStyle w:val="StandardWeb"/>
       </w:pPr>
-      <w:r>
-        <w:rPr>
-          <w:rFonts w:ascii="AvenirNextW1G" w:hAnsi="AvenirNextW1G"/>
-          <w:color w:val="161614"/>
-          <w:sz w:val="20"/>
-          <w:szCs w:val="20"/>
-        </w:rPr>
-        <w:t xml:space="preserve">Mit einigen OSS-Lizenzen </w:t>
+      <w:del w:id="289" w:author="Jan Thielscher" w:date="2020-02-13T00:15:00Z">
+        <w:r>
+          <w:rPr>
+            <w:rFonts w:ascii="AvenirNextW1G" w:hAnsi="AvenirNextW1G"/>
+            <w:color w:val="161614"/>
+            <w:sz w:val="20"/>
+            <w:szCs w:val="20"/>
+          </w:rPr>
+          <w:delText xml:space="preserve">Mit </w:delText>
+        </w:r>
+      </w:del>
+      <w:ins w:id="290" w:author="Jan Thielscher" w:date="2020-02-13T00:15:00Z">
+        <w:r>
+          <w:rPr>
+            <w:rFonts w:ascii="AvenirNextW1G" w:hAnsi="AvenirNextW1G"/>
+            <w:color w:val="161614"/>
+            <w:sz w:val="20"/>
+            <w:szCs w:val="20"/>
+          </w:rPr>
+          <w:t>Bei</w:t>
+        </w:r>
+        <w:r>
+          <w:rPr>
+            <w:rFonts w:ascii="AvenirNextW1G" w:hAnsi="AvenirNextW1G"/>
+            <w:color w:val="161614"/>
+            <w:sz w:val="20"/>
+            <w:szCs w:val="20"/>
+          </w:rPr>
+          <w:t xml:space="preserve"> </w:t>
+        </w:r>
+      </w:ins>
+      <w:r>
+        <w:rPr>
+          <w:rFonts w:ascii="AvenirNextW1G" w:hAnsi="AvenirNextW1G"/>
+          <w:color w:val="161614"/>
+          <w:sz w:val="20"/>
+          <w:szCs w:val="20"/>
+        </w:rPr>
+        <w:t xml:space="preserve">einigen OSS-Lizenzen </w:t>
       </w:r>
       <w:proofErr w:type="spellStart"/>
       <w:r>
@@ -6460,27 +6828,60 @@
           <w:sz w:val="20"/>
           <w:szCs w:val="20"/>
         </w:rPr>
-        <w:t xml:space="preserve"> der Inhaber des Urheberrechts Dritten das Recht, die Software zu verwenden oder zu verbreiten. Diese Lizenz- </w:t>
-      </w:r>
-      <w:proofErr w:type="spellStart"/>
-      <w:r>
-        <w:rPr>
-          <w:rFonts w:ascii="AvenirNextW1G" w:hAnsi="AvenirNextW1G"/>
-          <w:color w:val="161614"/>
-          <w:sz w:val="20"/>
-          <w:szCs w:val="20"/>
-        </w:rPr>
-        <w:t>gewährung</w:t>
-      </w:r>
-      <w:proofErr w:type="spellEnd"/>
-      <w:r>
-        <w:rPr>
-          <w:rFonts w:ascii="AvenirNextW1G" w:hAnsi="AvenirNextW1G"/>
-          <w:color w:val="161614"/>
-          <w:sz w:val="20"/>
-          <w:szCs w:val="20"/>
-        </w:rPr>
-        <w:t xml:space="preserve"> erfolgt ohne direkte Kommunikation zwischen dem Urheberrechtsinhaber und dem Benutzer. Dieses Nutzungsrecht wird jedoch nur </w:t>
+        <w:t xml:space="preserve"> der Inhaber des Urheberrechts Dritten das Recht, die Software zu verwenden oder zu verbreiten. Diese Lizenz</w:t>
+      </w:r>
+      <w:del w:id="291" w:author="Jan Thielscher" w:date="2020-02-13T00:16:00Z">
+        <w:r>
+          <w:rPr>
+            <w:rFonts w:ascii="AvenirNextW1G" w:hAnsi="AvenirNextW1G"/>
+            <w:color w:val="161614"/>
+            <w:sz w:val="20"/>
+            <w:szCs w:val="20"/>
+          </w:rPr>
+          <w:delText>-</w:delText>
+        </w:r>
+      </w:del>
+      <w:del w:id="292" w:author="Jan Thielscher" w:date="2020-02-13T00:15:00Z">
+        <w:r>
+          <w:rPr>
+            <w:rFonts w:ascii="AvenirNextW1G" w:hAnsi="AvenirNextW1G"/>
+            <w:color w:val="161614"/>
+            <w:sz w:val="20"/>
+            <w:szCs w:val="20"/>
+          </w:rPr>
+          <w:delText xml:space="preserve"> </w:delText>
+        </w:r>
+      </w:del>
+      <w:del w:id="293" w:author="Jan Thielscher" w:date="2020-02-13T00:16:00Z">
+        <w:r>
+          <w:rPr>
+            <w:rFonts w:ascii="AvenirNextW1G" w:hAnsi="AvenirNextW1G"/>
+            <w:color w:val="161614"/>
+            <w:sz w:val="20"/>
+            <w:szCs w:val="20"/>
+          </w:rPr>
+          <w:delText>gewähr</w:delText>
+        </w:r>
+      </w:del>
+      <w:ins w:id="294" w:author="Jan Thielscher" w:date="2020-02-13T00:16:00Z">
+        <w:r>
+          <w:rPr>
+            <w:rFonts w:ascii="AvenirNextW1G" w:hAnsi="AvenirNextW1G"/>
+            <w:color w:val="161614"/>
+            <w:sz w:val="20"/>
+            <w:szCs w:val="20"/>
+          </w:rPr>
+          <w:t>einräum</w:t>
+        </w:r>
+      </w:ins>
+      <w:r>
+        <w:rPr>
+          <w:rFonts w:ascii="AvenirNextW1G" w:hAnsi="AvenirNextW1G"/>
+          <w:color w:val="161614"/>
+          <w:sz w:val="20"/>
+          <w:szCs w:val="20"/>
+        </w:rPr>
+        <w:t xml:space="preserve">ung erfolgt ohne direkte Kommunikation zwischen dem Urheberrechtsinhaber und dem Benutzer. Dieses Nutzungsrecht wird jedoch nur </w:t>
       </w:r>
       <w:proofErr w:type="spellStart"/>
       <w:r>
@@ -6500,27 +6901,27 @@
           <w:sz w:val="20"/>
           <w:szCs w:val="20"/>
         </w:rPr>
-        <w:t xml:space="preserve">, wenn der Benutzer die vom Urheber- </w:t>
-      </w:r>
-      <w:proofErr w:type="spellStart"/>
-      <w:r>
-        <w:rPr>
-          <w:rFonts w:ascii="AvenirNextW1G" w:hAnsi="AvenirNextW1G"/>
-          <w:color w:val="161614"/>
-          <w:sz w:val="20"/>
-          <w:szCs w:val="20"/>
-        </w:rPr>
-        <w:t>rechtsinhaber</w:t>
-      </w:r>
-      <w:proofErr w:type="spellEnd"/>
-      <w:r>
-        <w:rPr>
-          <w:rFonts w:ascii="AvenirNextW1G" w:hAnsi="AvenirNextW1G"/>
-          <w:color w:val="161614"/>
-          <w:sz w:val="20"/>
-          <w:szCs w:val="20"/>
-        </w:rPr>
-        <w:t xml:space="preserve"> in der Lizenz festgelegten Bedingungen </w:t>
+        <w:t>, wenn der Benutzer die vom Urheber</w:t>
+      </w:r>
+      <w:del w:id="295" w:author="Jan Thielscher" w:date="2020-02-13T00:16:00Z">
+        <w:r>
+          <w:rPr>
+            <w:rFonts w:ascii="AvenirNextW1G" w:hAnsi="AvenirNextW1G"/>
+            <w:color w:val="161614"/>
+            <w:sz w:val="20"/>
+            <w:szCs w:val="20"/>
+          </w:rPr>
+          <w:delText xml:space="preserve">- </w:delText>
+        </w:r>
+      </w:del>
+      <w:r>
+        <w:rPr>
+          <w:rFonts w:ascii="AvenirNextW1G" w:hAnsi="AvenirNextW1G"/>
+          <w:color w:val="161614"/>
+          <w:sz w:val="20"/>
+          <w:szCs w:val="20"/>
+        </w:rPr>
+        <w:t xml:space="preserve">rechtsinhaber in der Lizenz festgelegten Bedingungen </w:t>
       </w:r>
       <w:proofErr w:type="spellStart"/>
       <w:r>
@@ -6560,7 +6961,67 @@
           <w:sz w:val="20"/>
           <w:szCs w:val="20"/>
         </w:rPr>
-        <w:t xml:space="preserve">, besteht ein ernstes Problem. </w:t>
+        <w:t xml:space="preserve">, </w:t>
+      </w:r>
+      <w:del w:id="296" w:author="Jan Thielscher" w:date="2020-02-13T00:16:00Z">
+        <w:r>
+          <w:rPr>
+            <w:rFonts w:ascii="AvenirNextW1G" w:hAnsi="AvenirNextW1G"/>
+            <w:color w:val="161614"/>
+            <w:sz w:val="20"/>
+            <w:szCs w:val="20"/>
+          </w:rPr>
+          <w:delText>b</w:delText>
+        </w:r>
+      </w:del>
+      <w:r>
+        <w:rPr>
+          <w:rFonts w:ascii="AvenirNextW1G" w:hAnsi="AvenirNextW1G"/>
+          <w:color w:val="161614"/>
+          <w:sz w:val="20"/>
+          <w:szCs w:val="20"/>
+        </w:rPr>
+        <w:t>e</w:t>
+      </w:r>
+      <w:ins w:id="297" w:author="Jan Thielscher" w:date="2020-02-13T00:16:00Z">
+        <w:r>
+          <w:rPr>
+            <w:rFonts w:ascii="AvenirNextW1G" w:hAnsi="AvenirNextW1G"/>
+            <w:color w:val="161614"/>
+            <w:sz w:val="20"/>
+            <w:szCs w:val="20"/>
+          </w:rPr>
+          <w:t>nt</w:t>
+        </w:r>
+      </w:ins>
+      <w:r>
+        <w:rPr>
+          <w:rFonts w:ascii="AvenirNextW1G" w:hAnsi="AvenirNextW1G"/>
+          <w:color w:val="161614"/>
+          <w:sz w:val="20"/>
+          <w:szCs w:val="20"/>
+        </w:rPr>
+        <w:t>steht ein ernst</w:t>
+      </w:r>
+      <w:ins w:id="298" w:author="Jan Thielscher" w:date="2020-02-13T00:17:00Z">
+        <w:r>
+          <w:rPr>
+            <w:rFonts w:ascii="AvenirNextW1G" w:hAnsi="AvenirNextW1G"/>
+            <w:color w:val="161614"/>
+            <w:sz w:val="20"/>
+            <w:szCs w:val="20"/>
+          </w:rPr>
+          <w:t>haft</w:t>
+        </w:r>
+      </w:ins>
+      <w:r>
+        <w:rPr>
+          <w:rFonts w:ascii="AvenirNextW1G" w:hAnsi="AvenirNextW1G"/>
+          <w:color w:val="161614"/>
+          <w:sz w:val="20"/>
+          <w:szCs w:val="20"/>
+        </w:rPr>
+        <w:t xml:space="preserve">es Problem. </w:t>
       </w:r>
     </w:p>
     <w:p>
@@ -6608,47 +7069,308 @@
           <w:sz w:val="20"/>
           <w:szCs w:val="20"/>
         </w:rPr>
-        <w:t xml:space="preserve"> der Urheberrechts- </w:t>
-      </w:r>
-      <w:proofErr w:type="spellStart"/>
-      <w:r>
-        <w:rPr>
-          <w:rFonts w:ascii="AvenirNextW1G" w:hAnsi="AvenirNextW1G"/>
-          <w:color w:val="161614"/>
-          <w:sz w:val="20"/>
-          <w:szCs w:val="20"/>
-        </w:rPr>
-        <w:t>inhaber</w:t>
-      </w:r>
-      <w:proofErr w:type="spellEnd"/>
-      <w:r>
-        <w:rPr>
-          <w:rFonts w:ascii="AvenirNextW1G" w:hAnsi="AvenirNextW1G"/>
-          <w:color w:val="161614"/>
-          <w:sz w:val="20"/>
-          <w:szCs w:val="20"/>
-        </w:rPr>
-        <w:t xml:space="preserve"> einer OSS Dritten das Recht, die Patente, die mit der Software umgesetzt werden und dem Inhaber des Urheberrechts </w:t>
-      </w:r>
-      <w:proofErr w:type="spellStart"/>
-      <w:r>
-        <w:rPr>
-          <w:rFonts w:ascii="AvenirNextW1G" w:hAnsi="AvenirNextW1G"/>
-          <w:color w:val="161614"/>
-          <w:sz w:val="20"/>
-          <w:szCs w:val="20"/>
-        </w:rPr>
-        <w:t>gehören</w:t>
-      </w:r>
-      <w:proofErr w:type="spellEnd"/>
-      <w:r>
-        <w:rPr>
-          <w:rFonts w:ascii="AvenirNextW1G" w:hAnsi="AvenirNextW1G"/>
-          <w:color w:val="161614"/>
-          <w:sz w:val="20"/>
-          <w:szCs w:val="20"/>
-        </w:rPr>
-        <w:t xml:space="preserve">, frei zu nutzen. Nicht jede OSS-Lizenz </w:t>
+        <w:t xml:space="preserve"> der Urheberrechts</w:t>
+      </w:r>
+      <w:del w:id="299" w:author="Jan Thielscher" w:date="2020-02-13T00:17:00Z">
+        <w:r>
+          <w:rPr>
+            <w:rFonts w:ascii="AvenirNextW1G" w:hAnsi="AvenirNextW1G"/>
+            <w:color w:val="161614"/>
+            <w:sz w:val="20"/>
+            <w:szCs w:val="20"/>
+          </w:rPr>
+          <w:delText xml:space="preserve">- </w:delText>
+        </w:r>
+      </w:del>
+      <w:r>
+        <w:rPr>
+          <w:rFonts w:ascii="AvenirNextW1G" w:hAnsi="AvenirNextW1G"/>
+          <w:color w:val="161614"/>
+          <w:sz w:val="20"/>
+          <w:szCs w:val="20"/>
+        </w:rPr>
+        <w:t xml:space="preserve">inhaber einer OSS </w:t>
+      </w:r>
+      <w:del w:id="300" w:author="Jan Thielscher" w:date="2020-02-13T00:18:00Z">
+        <w:r>
+          <w:rPr>
+            <w:rFonts w:ascii="AvenirNextW1G" w:hAnsi="AvenirNextW1G"/>
+            <w:color w:val="161614"/>
+            <w:sz w:val="20"/>
+            <w:szCs w:val="20"/>
+          </w:rPr>
+          <w:delText xml:space="preserve">Dritten </w:delText>
+        </w:r>
+      </w:del>
+      <w:ins w:id="301" w:author="Jan Thielscher" w:date="2020-02-13T00:18:00Z">
+        <w:r>
+          <w:rPr>
+            <w:rFonts w:ascii="AvenirNextW1G" w:hAnsi="AvenirNextW1G"/>
+            <w:color w:val="161614"/>
+            <w:sz w:val="20"/>
+            <w:szCs w:val="20"/>
+          </w:rPr>
+          <w:t>anderen</w:t>
+        </w:r>
+        <w:r>
+          <w:rPr>
+            <w:rFonts w:ascii="AvenirNextW1G" w:hAnsi="AvenirNextW1G"/>
+            <w:color w:val="161614"/>
+            <w:sz w:val="20"/>
+            <w:szCs w:val="20"/>
+          </w:rPr>
+          <w:t xml:space="preserve"> </w:t>
+        </w:r>
+      </w:ins>
+      <w:del w:id="302" w:author="Jan Thielscher" w:date="2020-02-13T00:26:00Z">
+        <w:r>
+          <w:rPr>
+            <w:rFonts w:ascii="AvenirNextW1G" w:hAnsi="AvenirNextW1G"/>
+            <w:color w:val="161614"/>
+            <w:sz w:val="20"/>
+            <w:szCs w:val="20"/>
+          </w:rPr>
+          <w:delText xml:space="preserve">das </w:delText>
+        </w:r>
+      </w:del>
+      <w:ins w:id="303" w:author="Jan Thielscher" w:date="2020-02-13T00:26:00Z">
+        <w:r>
+          <w:rPr>
+            <w:rFonts w:ascii="AvenirNextW1G" w:hAnsi="AvenirNextW1G"/>
+            <w:color w:val="161614"/>
+            <w:sz w:val="20"/>
+            <w:szCs w:val="20"/>
+          </w:rPr>
+          <w:t xml:space="preserve">eine </w:t>
+        </w:r>
+      </w:ins>
+      <w:del w:id="304" w:author="Jan Thielscher" w:date="2020-02-13T00:26:00Z">
+        <w:r>
+          <w:rPr>
+            <w:rFonts w:ascii="AvenirNextW1G" w:hAnsi="AvenirNextW1G"/>
+            <w:color w:val="161614"/>
+            <w:sz w:val="20"/>
+            <w:szCs w:val="20"/>
+          </w:rPr>
+          <w:delText>Recht</w:delText>
+        </w:r>
+      </w:del>
+      <w:ins w:id="305" w:author="Jan Thielscher" w:date="2020-02-13T00:26:00Z">
+        <w:r>
+          <w:rPr>
+            <w:rFonts w:ascii="AvenirNextW1G" w:hAnsi="AvenirNextW1G"/>
+            <w:color w:val="161614"/>
+            <w:sz w:val="20"/>
+            <w:szCs w:val="20"/>
+          </w:rPr>
+          <w:t>Sicherheit</w:t>
+        </w:r>
+      </w:ins>
+      <w:ins w:id="306" w:author="Jan Thielscher" w:date="2020-02-13T00:27:00Z">
+        <w:r>
+          <w:rPr>
+            <w:rFonts w:ascii="AvenirNextW1G" w:hAnsi="AvenirNextW1G"/>
+            <w:color w:val="161614"/>
+            <w:sz w:val="20"/>
+            <w:szCs w:val="20"/>
+          </w:rPr>
+          <w:t xml:space="preserve"> (patent </w:t>
+        </w:r>
+        <w:proofErr w:type="spellStart"/>
+        <w:r>
+          <w:rPr>
+            <w:rFonts w:ascii="AvenirNextW1G" w:hAnsi="AvenirNextW1G"/>
+            <w:color w:val="161614"/>
+            <w:sz w:val="20"/>
+            <w:szCs w:val="20"/>
+          </w:rPr>
+          <w:t>right</w:t>
+        </w:r>
+        <w:proofErr w:type="spellEnd"/>
+        <w:r>
+          <w:rPr>
+            <w:rFonts w:ascii="AvenirNextW1G" w:hAnsi="AvenirNextW1G"/>
+            <w:color w:val="161614"/>
+            <w:sz w:val="20"/>
+            <w:szCs w:val="20"/>
+          </w:rPr>
+          <w:t>)</w:t>
+        </w:r>
+      </w:ins>
+      <w:r>
+        <w:rPr>
+          <w:rFonts w:ascii="AvenirNextW1G" w:hAnsi="AvenirNextW1G"/>
+          <w:color w:val="161614"/>
+          <w:sz w:val="20"/>
+          <w:szCs w:val="20"/>
+        </w:rPr>
+        <w:t xml:space="preserve">, </w:t>
+      </w:r>
+      <w:del w:id="307" w:author="Jan Thielscher" w:date="2020-02-13T00:27:00Z">
+        <w:r>
+          <w:rPr>
+            <w:rFonts w:ascii="AvenirNextW1G" w:hAnsi="AvenirNextW1G"/>
+            <w:color w:val="161614"/>
+            <w:sz w:val="20"/>
+            <w:szCs w:val="20"/>
+          </w:rPr>
+          <w:delText xml:space="preserve">die Patente, </w:delText>
+        </w:r>
+      </w:del>
+      <w:r>
+        <w:rPr>
+          <w:rFonts w:ascii="AvenirNextW1G" w:hAnsi="AvenirNextW1G"/>
+          <w:color w:val="161614"/>
+          <w:sz w:val="20"/>
+          <w:szCs w:val="20"/>
+        </w:rPr>
+        <w:t xml:space="preserve">die </w:t>
+      </w:r>
+      <w:del w:id="308" w:author="Jan Thielscher" w:date="2020-02-13T00:19:00Z">
+        <w:r>
+          <w:rPr>
+            <w:rFonts w:ascii="AvenirNextW1G" w:hAnsi="AvenirNextW1G"/>
+            <w:color w:val="161614"/>
+            <w:sz w:val="20"/>
+            <w:szCs w:val="20"/>
+          </w:rPr>
+          <w:delText xml:space="preserve">mit </w:delText>
+        </w:r>
+      </w:del>
+      <w:del w:id="309" w:author="Jan Thielscher" w:date="2020-02-13T00:27:00Z">
+        <w:r>
+          <w:rPr>
+            <w:rFonts w:ascii="AvenirNextW1G" w:hAnsi="AvenirNextW1G"/>
+            <w:color w:val="161614"/>
+            <w:sz w:val="20"/>
+            <w:szCs w:val="20"/>
+          </w:rPr>
+          <w:delText xml:space="preserve">der </w:delText>
+        </w:r>
+      </w:del>
+      <w:r>
+        <w:rPr>
+          <w:rFonts w:ascii="AvenirNextW1G" w:hAnsi="AvenirNextW1G"/>
+          <w:color w:val="161614"/>
+          <w:sz w:val="20"/>
+          <w:szCs w:val="20"/>
+        </w:rPr>
+        <w:t xml:space="preserve">Software </w:t>
+      </w:r>
+      <w:ins w:id="310" w:author="Jan Thielscher" w:date="2020-02-13T00:28:00Z">
+        <w:r>
+          <w:rPr>
+            <w:rFonts w:ascii="AvenirNextW1G" w:hAnsi="AvenirNextW1G"/>
+            <w:color w:val="161614"/>
+            <w:sz w:val="20"/>
+            <w:szCs w:val="20"/>
+          </w:rPr>
+          <w:t>frei zu nutzen</w:t>
+        </w:r>
+        <w:r>
+          <w:rPr>
+            <w:rFonts w:ascii="AvenirNextW1G" w:hAnsi="AvenirNextW1G"/>
+            <w:color w:val="161614"/>
+            <w:sz w:val="20"/>
+            <w:szCs w:val="20"/>
+          </w:rPr>
+          <w:t xml:space="preserve">, automatisch </w:t>
+        </w:r>
+      </w:ins>
+      <w:del w:id="311" w:author="Jan Thielscher" w:date="2020-02-13T00:19:00Z">
+        <w:r>
+          <w:rPr>
+            <w:rFonts w:ascii="AvenirNextW1G" w:hAnsi="AvenirNextW1G"/>
+            <w:color w:val="161614"/>
+            <w:sz w:val="20"/>
+            <w:szCs w:val="20"/>
+          </w:rPr>
+          <w:delText xml:space="preserve">umgesetzt </w:delText>
+        </w:r>
+      </w:del>
+      <w:ins w:id="312" w:author="Jan Thielscher" w:date="2020-02-13T00:28:00Z">
+        <w:r>
+          <w:rPr>
+            <w:rFonts w:ascii="AvenirNextW1G" w:hAnsi="AvenirNextW1G"/>
+            <w:color w:val="161614"/>
+            <w:sz w:val="20"/>
+            <w:szCs w:val="20"/>
+          </w:rPr>
+          <w:t xml:space="preserve">von allen, die </w:t>
+        </w:r>
+      </w:ins>
+      <w:del w:id="313" w:author="Jan Thielscher" w:date="2020-02-13T00:28:00Z">
+        <w:r>
+          <w:rPr>
+            <w:rFonts w:ascii="AvenirNextW1G" w:hAnsi="AvenirNextW1G"/>
+            <w:color w:val="161614"/>
+            <w:sz w:val="20"/>
+            <w:szCs w:val="20"/>
+          </w:rPr>
+          <w:delText xml:space="preserve">werden und dem </w:delText>
+        </w:r>
+      </w:del>
+      <w:r>
+        <w:rPr>
+          <w:rFonts w:ascii="AvenirNextW1G" w:hAnsi="AvenirNextW1G"/>
+          <w:color w:val="161614"/>
+          <w:sz w:val="20"/>
+          <w:szCs w:val="20"/>
+        </w:rPr>
+        <w:t xml:space="preserve">Inhaber des Urheberrechts </w:t>
+      </w:r>
+      <w:del w:id="314" w:author="Jan Thielscher" w:date="2020-02-13T00:28:00Z">
+        <w:r>
+          <w:rPr>
+            <w:rFonts w:ascii="AvenirNextW1G" w:hAnsi="AvenirNextW1G"/>
+            <w:color w:val="161614"/>
+            <w:sz w:val="20"/>
+            <w:szCs w:val="20"/>
+          </w:rPr>
+          <w:delText>gehören</w:delText>
+        </w:r>
+      </w:del>
+      <w:ins w:id="315" w:author="Jan Thielscher" w:date="2020-02-13T00:28:00Z">
+        <w:r>
+          <w:rPr>
+            <w:rFonts w:ascii="AvenirNextW1G" w:hAnsi="AvenirNextW1G"/>
+            <w:color w:val="161614"/>
+            <w:sz w:val="20"/>
+            <w:szCs w:val="20"/>
+          </w:rPr>
+          <w:t>der Software sind</w:t>
+        </w:r>
+      </w:ins>
+      <w:del w:id="316" w:author="Jan Thielscher" w:date="2020-02-13T00:28:00Z">
+        <w:r>
+          <w:rPr>
+            <w:rFonts w:ascii="AvenirNextW1G" w:hAnsi="AvenirNextW1G"/>
+            <w:color w:val="161614"/>
+            <w:sz w:val="20"/>
+            <w:szCs w:val="20"/>
+          </w:rPr>
+          <w:delText>,</w:delText>
+        </w:r>
+      </w:del>
+      <w:del w:id="317" w:author="Jan Thielscher" w:date="2020-02-13T00:27:00Z">
+        <w:r>
+          <w:rPr>
+            <w:rFonts w:ascii="AvenirNextW1G" w:hAnsi="AvenirNextW1G"/>
+            <w:color w:val="161614"/>
+            <w:sz w:val="20"/>
+            <w:szCs w:val="20"/>
+          </w:rPr>
+          <w:delText xml:space="preserve"> frei zu nutzen</w:delText>
+        </w:r>
+      </w:del>
+      <w:r>
+        <w:rPr>
+          <w:rFonts w:ascii="AvenirNextW1G" w:hAnsi="AvenirNextW1G"/>
+          <w:color w:val="161614"/>
+          <w:sz w:val="20"/>
+          <w:szCs w:val="20"/>
+        </w:rPr>
+        <w:t xml:space="preserve">. Nicht jede OSS-Lizenz </w:t>
       </w:r>
       <w:proofErr w:type="spellStart"/>
       <w:r>
@@ -6765,29 +7487,51 @@
           <w:sz w:val="20"/>
           <w:szCs w:val="20"/>
         </w:rPr>
-        <w:t xml:space="preserve">. </w:t>
-      </w:r>
-      <w:proofErr w:type="spellStart"/>
-      <w:r>
-        <w:rPr>
-          <w:rFonts w:ascii="AvenirNextW1G" w:hAnsi="AvenirNextW1G"/>
-          <w:color w:val="161614"/>
-          <w:sz w:val="20"/>
-          <w:szCs w:val="20"/>
-        </w:rPr>
-        <w:t>SIe</w:t>
-      </w:r>
-      <w:proofErr w:type="spellEnd"/>
-      <w:r>
-        <w:rPr>
-          <w:rFonts w:ascii="AvenirNextW1G" w:hAnsi="AvenirNextW1G"/>
-          <w:color w:val="161614"/>
-          <w:sz w:val="20"/>
-          <w:szCs w:val="20"/>
-        </w:rPr>
-        <w:t xml:space="preserve"> definiert die Kriterien </w:t>
-      </w:r>
-      <w:proofErr w:type="spellStart"/>
+        <w:t>. S</w:t>
+      </w:r>
+      <w:ins w:id="318" w:author="Jan Thielscher" w:date="2020-02-13T00:30:00Z">
+        <w:r>
+          <w:rPr>
+            <w:rFonts w:ascii="AvenirNextW1G" w:hAnsi="AvenirNextW1G"/>
+            <w:color w:val="161614"/>
+            <w:sz w:val="20"/>
+            <w:szCs w:val="20"/>
+          </w:rPr>
+          <w:t>i</w:t>
+        </w:r>
+      </w:ins>
+      <w:del w:id="319" w:author="Jan Thielscher" w:date="2020-02-13T00:29:00Z">
+        <w:r>
+          <w:rPr>
+            <w:rFonts w:ascii="AvenirNextW1G" w:hAnsi="AvenirNextW1G"/>
+            <w:color w:val="161614"/>
+            <w:sz w:val="20"/>
+            <w:szCs w:val="20"/>
+          </w:rPr>
+          <w:delText>I</w:delText>
+        </w:r>
+      </w:del>
+      <w:r>
+        <w:rPr>
+          <w:rFonts w:ascii="AvenirNextW1G" w:hAnsi="AvenirNextW1G"/>
+          <w:color w:val="161614"/>
+          <w:sz w:val="20"/>
+          <w:szCs w:val="20"/>
+        </w:rPr>
+        <w:t xml:space="preserve">e definiert die Kriterien </w:t>
+      </w:r>
+      <w:proofErr w:type="spellStart"/>
+      <w:ins w:id="320" w:author="Jan Thielscher" w:date="2020-02-13T00:30:00Z">
+        <w:r>
+          <w:rPr>
+            <w:rFonts w:ascii="AvenirNextW1G" w:hAnsi="AvenirNextW1G"/>
+            <w:color w:val="161614"/>
+            <w:sz w:val="20"/>
+            <w:szCs w:val="20"/>
+          </w:rPr>
+          <w:t>da</w:t>
+        </w:r>
+      </w:ins>
       <w:r>
         <w:rPr>
           <w:rFonts w:ascii="AvenirNextW1G" w:hAnsi="AvenirNextW1G"/>
@@ -6798,14 +7542,56 @@
         <w:t>für</w:t>
       </w:r>
       <w:proofErr w:type="spellEnd"/>
-      <w:r>
-        <w:rPr>
-          <w:rFonts w:ascii="AvenirNextW1G" w:hAnsi="AvenirNextW1G"/>
-          <w:color w:val="161614"/>
-          <w:sz w:val="20"/>
-          <w:szCs w:val="20"/>
-        </w:rPr>
-        <w:t xml:space="preserve"> die Definition von OSS und hat Dutzende verschiedener Lizenzen als </w:t>
+      <w:ins w:id="321" w:author="Jan Thielscher" w:date="2020-02-13T00:30:00Z">
+        <w:r>
+          <w:rPr>
+            <w:rFonts w:ascii="AvenirNextW1G" w:hAnsi="AvenirNextW1G"/>
+            <w:color w:val="161614"/>
+            <w:sz w:val="20"/>
+            <w:szCs w:val="20"/>
+          </w:rPr>
+          <w:t xml:space="preserve">, was </w:t>
+        </w:r>
+      </w:ins>
+      <w:del w:id="322" w:author="Jan Thielscher" w:date="2020-02-13T00:30:00Z">
+        <w:r>
+          <w:rPr>
+            <w:rFonts w:ascii="AvenirNextW1G" w:hAnsi="AvenirNextW1G"/>
+            <w:color w:val="161614"/>
+            <w:sz w:val="20"/>
+            <w:szCs w:val="20"/>
+          </w:rPr>
+          <w:delText xml:space="preserve"> die Definition von </w:delText>
+        </w:r>
+      </w:del>
+      <w:r>
+        <w:rPr>
+          <w:rFonts w:ascii="AvenirNextW1G" w:hAnsi="AvenirNextW1G"/>
+          <w:color w:val="161614"/>
+          <w:sz w:val="20"/>
+          <w:szCs w:val="20"/>
+        </w:rPr>
+        <w:t xml:space="preserve">OSS </w:t>
+      </w:r>
+      <w:ins w:id="323" w:author="Jan Thielscher" w:date="2020-02-13T00:30:00Z">
+        <w:r>
+          <w:rPr>
+            <w:rFonts w:ascii="AvenirNextW1G" w:hAnsi="AvenirNextW1G"/>
+            <w:color w:val="161614"/>
+            <w:sz w:val="20"/>
+            <w:szCs w:val="20"/>
+          </w:rPr>
+          <w:t xml:space="preserve">ausmacht </w:t>
+        </w:r>
+      </w:ins>
+      <w:r>
+        <w:rPr>
+          <w:rFonts w:ascii="AvenirNextW1G" w:hAnsi="AvenirNextW1G"/>
+          <w:color w:val="161614"/>
+          <w:sz w:val="20"/>
+          <w:szCs w:val="20"/>
+        </w:rPr>
+        <w:t xml:space="preserve">und hat Dutzende verschiedener Lizenzen als </w:t>
       </w:r>
       <w:proofErr w:type="spellStart"/>
       <w:r>
@@ -6853,7 +7639,38 @@
           <w:sz w:val="20"/>
           <w:szCs w:val="20"/>
         </w:rPr>
-        <w:t xml:space="preserve">Die meiste OSS wird unter einer von der OSI genehmigten Lizenz lizenziert. </w:t>
+        <w:t xml:space="preserve">Die meiste OSS </w:t>
+      </w:r>
+      <w:del w:id="324" w:author="Jan Thielscher" w:date="2020-02-13T00:31:00Z">
+        <w:r>
+          <w:rPr>
+            <w:rFonts w:ascii="AvenirNextW1G" w:hAnsi="AvenirNextW1G"/>
+            <w:color w:val="161614"/>
+            <w:sz w:val="20"/>
+            <w:szCs w:val="20"/>
+          </w:rPr>
+          <w:delText xml:space="preserve">wird </w:delText>
+        </w:r>
+      </w:del>
+      <w:ins w:id="325" w:author="Jan Thielscher" w:date="2020-02-13T00:31:00Z">
+        <w:r>
+          <w:rPr>
+            <w:rFonts w:ascii="AvenirNextW1G" w:hAnsi="AvenirNextW1G"/>
+            <w:color w:val="161614"/>
+            <w:sz w:val="20"/>
+            <w:szCs w:val="20"/>
+          </w:rPr>
+          <w:t xml:space="preserve">ist </w:t>
+        </w:r>
+      </w:ins>
+      <w:r>
+        <w:rPr>
+          <w:rFonts w:ascii="AvenirNextW1G" w:hAnsi="AvenirNextW1G"/>
+          <w:color w:val="161614"/>
+          <w:sz w:val="20"/>
+          <w:szCs w:val="20"/>
+        </w:rPr>
+        <w:t xml:space="preserve">unter einer von der OSI genehmigten Lizenz lizenziert. </w:t>
       </w:r>
       <w:proofErr w:type="spellStart"/>
       <w:r>
@@ -6873,7 +7690,38 @@
           <w:sz w:val="20"/>
           <w:szCs w:val="20"/>
         </w:rPr>
-        <w:t xml:space="preserve"> hinaus wird einige Software, die unter einer nicht von der OSI genehmigten Lizenz lizenziert ist, </w:t>
+        <w:t xml:space="preserve"> hinaus </w:t>
+      </w:r>
+      <w:del w:id="326" w:author="Jan Thielscher" w:date="2020-02-13T00:31:00Z">
+        <w:r>
+          <w:rPr>
+            <w:rFonts w:ascii="AvenirNextW1G" w:hAnsi="AvenirNextW1G"/>
+            <w:color w:val="161614"/>
+            <w:sz w:val="20"/>
+            <w:szCs w:val="20"/>
+          </w:rPr>
+          <w:delText xml:space="preserve">wird </w:delText>
+        </w:r>
+      </w:del>
+      <w:ins w:id="327" w:author="Jan Thielscher" w:date="2020-02-13T00:31:00Z">
+        <w:r>
+          <w:rPr>
+            <w:rFonts w:ascii="AvenirNextW1G" w:hAnsi="AvenirNextW1G"/>
+            <w:color w:val="161614"/>
+            <w:sz w:val="20"/>
+            <w:szCs w:val="20"/>
+          </w:rPr>
+          <w:t xml:space="preserve">kann </w:t>
+        </w:r>
+      </w:ins>
+      <w:r>
+        <w:rPr>
+          <w:rFonts w:ascii="AvenirNextW1G" w:hAnsi="AvenirNextW1G"/>
+          <w:color w:val="161614"/>
+          <w:sz w:val="20"/>
+          <w:szCs w:val="20"/>
+        </w:rPr>
+        <w:t xml:space="preserve">einige Software, die unter einer nicht von der OSI genehmigten Lizenz lizenziert ist, </w:t>
       </w:r>
       <w:proofErr w:type="spellStart"/>
       <w:r>
@@ -6893,7 +7741,71 @@
           <w:sz w:val="20"/>
           <w:szCs w:val="20"/>
         </w:rPr>
-        <w:t xml:space="preserve"> auch als Open Source-Software behandelt. Ob eine solche Software als OSS (oder auf andere Weise) behandelt werden soll, sollte durch Vereinbarung zwischen dem Softwarelieferanten und dem </w:t>
+        <w:t xml:space="preserve"> auch als Open Source-Software behandelt</w:t>
+      </w:r>
+      <w:ins w:id="328" w:author="Jan Thielscher" w:date="2020-02-13T00:31:00Z">
+        <w:r>
+          <w:rPr>
+            <w:rFonts w:ascii="AvenirNextW1G" w:hAnsi="AvenirNextW1G"/>
+            <w:color w:val="161614"/>
+            <w:sz w:val="20"/>
+            <w:szCs w:val="20"/>
+          </w:rPr>
+          <w:t xml:space="preserve"> werden</w:t>
+        </w:r>
+      </w:ins>
+      <w:r>
+        <w:rPr>
+          <w:rFonts w:ascii="AvenirNextW1G" w:hAnsi="AvenirNextW1G"/>
+          <w:color w:val="161614"/>
+          <w:sz w:val="20"/>
+          <w:szCs w:val="20"/>
+        </w:rPr>
+        <w:t>. Ob eine solche Software als OSS (oder auf andere Weise) behandelt werden soll, sollte durch Vereinbarung zwischen dem Software</w:t>
+      </w:r>
+      <w:ins w:id="329" w:author="Jan Thielscher" w:date="2020-02-13T00:32:00Z">
+        <w:r>
+          <w:rPr>
+            <w:rFonts w:ascii="AvenirNextW1G" w:hAnsi="AvenirNextW1G"/>
+            <w:color w:val="161614"/>
+            <w:sz w:val="20"/>
+            <w:szCs w:val="20"/>
+          </w:rPr>
+          <w:t>-</w:t>
+        </w:r>
+      </w:ins>
+      <w:bookmarkStart w:id="330" w:name="_GoBack"/>
+      <w:bookmarkEnd w:id="330"/>
+      <w:del w:id="331" w:author="Jan Thielscher" w:date="2020-02-13T00:32:00Z">
+        <w:r>
+          <w:rPr>
+            <w:rFonts w:ascii="AvenirNextW1G" w:hAnsi="AvenirNextW1G"/>
+            <w:color w:val="161614"/>
+            <w:sz w:val="20"/>
+            <w:szCs w:val="20"/>
+          </w:rPr>
+          <w:delText>l</w:delText>
+        </w:r>
+      </w:del>
+      <w:ins w:id="332" w:author="Jan Thielscher" w:date="2020-02-13T00:32:00Z">
+        <w:r>
+          <w:rPr>
+            <w:rFonts w:ascii="AvenirNextW1G" w:hAnsi="AvenirNextW1G"/>
+            <w:color w:val="161614"/>
+            <w:sz w:val="20"/>
+            <w:szCs w:val="20"/>
+          </w:rPr>
+          <w:t>L</w:t>
+        </w:r>
+      </w:ins>
+      <w:r>
+        <w:rPr>
+          <w:rFonts w:ascii="AvenirNextW1G" w:hAnsi="AvenirNextW1G"/>
+          <w:color w:val="161614"/>
+          <w:sz w:val="20"/>
+          <w:szCs w:val="20"/>
+        </w:rPr>
+        <w:t xml:space="preserve">ieferanten und dem </w:t>
       </w:r>
       <w:proofErr w:type="spellStart"/>
       <w:r>
@@ -6920,7 +7832,11 @@
     <w:p>
       <w:pPr>
         <w:rPr>
-          <w:lang w:val="en-US"/>
+          <w:rPrChange w:id="333" w:author="Jan Thielscher" w:date="2020-02-13T00:32:00Z">
+            <w:rPr>
+              <w:lang w:val="en-US"/>
+            </w:rPr>
+          </w:rPrChange>
         </w:rPr>
       </w:pPr>
     </w:p>

</xml_diff>